<commit_message>
Dashboard.toString completed without Deck
</commit_message>
<xml_diff>
--- a/Development files/MVCimplementations.docx
+++ b/Development files/MVCimplementations.docx
@@ -4,6 +4,103 @@
   <w:body>
     <w:p>
       <w:pPr>
+        <w:jc w:val="center"/>
+        <w:rPr>
+          <w:b/>
+          <w:bCs/>
+          <w:sz w:val="32"/>
+          <w:szCs w:val="32"/>
+        </w:rPr>
+      </w:pPr>
+      <w:r>
+        <w:rPr>
+          <w:b/>
+          <w:bCs/>
+          <w:sz w:val="32"/>
+          <w:szCs w:val="32"/>
+        </w:rPr>
+        <w:t>DUBBI MVC</w:t>
+      </w:r>
+    </w:p>
+    <w:p>
+      <w:pPr>
+        <w:rPr>
+          <w:b/>
+          <w:bCs/>
+        </w:rPr>
+      </w:pPr>
+      <w:r>
+        <w:rPr>
+          <w:b/>
+          <w:bCs/>
+        </w:rPr>
+        <w:t>Possibile uso DECORATOR PATTERN per FigureCard:</w:t>
+      </w:r>
+    </w:p>
+    <w:p>
+      <w:r>
+        <w:t>Nostra implementazione e uso del decorator.</w:t>
+      </w:r>
+    </w:p>
+    <w:p>
+      <w:pPr>
+        <w:rPr>
+          <w:b/>
+          <w:bCs/>
+        </w:rPr>
+      </w:pPr>
+      <w:r>
+        <w:rPr>
+          <w:b/>
+          <w:bCs/>
+        </w:rPr>
+        <w:t xml:space="preserve">Controllo </w:t>
+      </w:r>
+      <w:r>
+        <w:rPr>
+          <w:b/>
+          <w:bCs/>
+        </w:rPr>
+        <w:t xml:space="preserve">INPUT </w:t>
+      </w:r>
+      <w:r>
+        <w:rPr>
+          <w:b/>
+          <w:bCs/>
+        </w:rPr>
+        <w:t>non valido:</w:t>
+      </w:r>
+    </w:p>
+    <w:p>
+      <w:r>
+        <w:t xml:space="preserve">Bisogna capire se il controllo sull’input sia </w:t>
+      </w:r>
+      <w:r>
+        <w:t>meglio farlo direttamente sulla RemoteView/Client (a seconda del metodo del punto successivo scelto, sostanzialmente dove vengono inseriti i dati nella Choice)</w:t>
+      </w:r>
+      <w:r>
+        <w:t xml:space="preserve"> o se restituire in ogni caso la Choice anche con dati sbagliati, </w:t>
+      </w:r>
+      <w:r>
+        <w:t xml:space="preserve">e sarà poi il controller che net tentare di applicare i dati della Choice riceverà delle </w:t>
+      </w:r>
+      <w:r>
+        <w:t>exception dal Match e quindi chiederà nuovamente una Choice alla view.</w:t>
+      </w:r>
+    </w:p>
+    <w:p>
+      <w:r>
+        <w:t>Usato attualmente: controllo ancora da fare solo nel Controller</w:t>
+      </w:r>
+      <w:r>
+        <w:t>, Choice non esegue alcuna verifica sull’input</w:t>
+      </w:r>
+      <w:r>
+        <w:t>.</w:t>
+      </w:r>
+    </w:p>
+    <w:p>
+      <w:pPr>
         <w:rPr>
           <w:b/>
           <w:bCs/>
@@ -212,22 +309,7 @@
         </w:numPr>
       </w:pPr>
       <w:r>
-        <w:t xml:space="preserve">Stampa </w:t>
-      </w:r>
-      <w:r>
-        <w:t xml:space="preserve">String ricevuta </w:t>
-      </w:r>
-      <w:r>
-        <w:t xml:space="preserve">e </w:t>
-      </w:r>
-      <w:r>
-        <w:t>Invio</w:t>
-      </w:r>
-      <w:r>
-        <w:t xml:space="preserve"> input</w:t>
-      </w:r>
-      <w:r>
-        <w:t xml:space="preserve"> letto da tastiera</w:t>
+        <w:t>Stampa String ricevuta e Invio input letto da tastiera</w:t>
       </w:r>
     </w:p>
     <w:p>
@@ -268,6 +350,7 @@
           <w:b/>
           <w:bCs/>
         </w:rPr>
+        <w:lastRenderedPageBreak/>
         <w:t xml:space="preserve">METODO </w:t>
       </w:r>
       <w:r>
@@ -354,11 +437,7 @@
         <w:t xml:space="preserve">la gestione delle update() richiamate dal Model (Match) vengono gestite direttamente sul Client, il quale scambierà gli oggetti necessari sia con il Controller che con il Match. Possibile caso di utilizzo dell’RMI per invocare i metodi </w:t>
       </w:r>
       <w:r>
-        <w:t xml:space="preserve">update() in remoto attraverso le classi Observer e Observable. Caso peggiore per mantenere un </w:t>
-      </w:r>
-      <w:r>
-        <w:lastRenderedPageBreak/>
-        <w:t xml:space="preserve">Client </w:t>
+        <w:t xml:space="preserve">update() in remoto attraverso le classi Observer e Observable. Caso peggiore per mantenere un Client </w:t>
       </w:r>
       <w:r>
         <w:t>leggero e facilmente adattabile a cambiamenti del model/toString/</w:t>

</xml_diff>